<commit_message>
Pushing Assignment 4.2 8/29/25
</commit_message>
<xml_diff>
--- a/module-4/Anderson_Mod4_2.docx
+++ b/module-4/Anderson_Mod4_2.docx
@@ -4,10 +4,18 @@
   <w:body>
     <w:p>
       <w:r>
+        <w:t>https://silentregent.github.io/csd-340/</w:t>
+      </w:r>
+    </w:p>
+    <w:p>
+      <w:r>
+        <w:rPr>
+          <w:noProof/>
+        </w:rPr>
         <w:drawing>
-          <wp:inline distT="0" distB="0" distL="0" distR="0" wp14:anchorId="3F289B30" wp14:editId="712E45E5">
-            <wp:extent cx="5943600" cy="3342640"/>
-            <wp:effectExtent l="0" t="0" r="0" b="0"/>
+          <wp:inline distT="0" distB="0" distL="0" distR="0" wp14:anchorId="3F289B30" wp14:editId="0DDF7582">
+            <wp:extent cx="4602480" cy="2588403"/>
+            <wp:effectExtent l="0" t="0" r="7620" b="2540"/>
             <wp:docPr id="1115883205" name="Picture 1"/>
             <wp:cNvGraphicFramePr>
               <a:graphicFrameLocks xmlns:a="http://schemas.openxmlformats.org/drawingml/2006/main" noChangeAspect="1"/>
@@ -28,7 +36,7 @@
                   <pic:spPr>
                     <a:xfrm>
                       <a:off x="0" y="0"/>
-                      <a:ext cx="5943600" cy="3342640"/>
+                      <a:ext cx="4608691" cy="2591896"/>
                     </a:xfrm>
                     <a:prstGeom prst="rect">
                       <a:avLst/>
@@ -43,6 +51,9 @@
     </w:p>
     <w:p>
       <w:r>
+        <w:rPr>
+          <w:noProof/>
+        </w:rPr>
         <w:drawing>
           <wp:inline distT="0" distB="0" distL="0" distR="0" wp14:anchorId="7D316F6A" wp14:editId="5152183A">
             <wp:extent cx="4594860" cy="1887525"/>
@@ -81,10 +92,10 @@
       </w:r>
       <w:r>
         <w:drawing>
-          <wp:inline distT="0" distB="0" distL="0" distR="0" wp14:anchorId="69E315E1" wp14:editId="3C2C2208">
-            <wp:extent cx="5943600" cy="2707640"/>
-            <wp:effectExtent l="0" t="0" r="0" b="0"/>
-            <wp:docPr id="850550101" name="Picture 1"/>
+          <wp:inline distT="0" distB="0" distL="0" distR="0" wp14:anchorId="13EF394C" wp14:editId="30889591">
+            <wp:extent cx="5943600" cy="2773680"/>
+            <wp:effectExtent l="0" t="0" r="0" b="7620"/>
+            <wp:docPr id="2057460234" name="Picture 1" descr="A screenshot of a video game&#10;&#10;AI-generated content may be incorrect."/>
             <wp:cNvGraphicFramePr>
               <a:graphicFrameLocks xmlns:a="http://schemas.openxmlformats.org/drawingml/2006/main" noChangeAspect="1"/>
             </wp:cNvGraphicFramePr>
@@ -92,7 +103,7 @@
               <a:graphicData uri="http://schemas.openxmlformats.org/drawingml/2006/picture">
                 <pic:pic xmlns:pic="http://schemas.openxmlformats.org/drawingml/2006/picture">
                   <pic:nvPicPr>
-                    <pic:cNvPr id="850550101" name=""/>
+                    <pic:cNvPr id="2057460234" name="Picture 1" descr="A screenshot of a video game&#10;&#10;AI-generated content may be incorrect."/>
                     <pic:cNvPicPr/>
                   </pic:nvPicPr>
                   <pic:blipFill>
@@ -104,7 +115,7 @@
                   <pic:spPr>
                     <a:xfrm>
                       <a:off x="0" y="0"/>
-                      <a:ext cx="5943600" cy="2707640"/>
+                      <a:ext cx="5943600" cy="2773680"/>
                     </a:xfrm>
                     <a:prstGeom prst="rect">
                       <a:avLst/>

</xml_diff>